<commit_message>
version 2.0.0 update to literature and organization
</commit_message>
<xml_diff>
--- a/Odyssey Literature/Enabling Visualizations on a HPC.docx
+++ b/Odyssey Literature/Enabling Visualizations on a HPC.docx
@@ -3,19 +3,6 @@
 <w:document xmlns:wpc="http://schemas.microsoft.com/office/word/2010/wordprocessingCanvas" xmlns:cx="http://schemas.microsoft.com/office/drawing/2014/chartex" xmlns:cx1="http://schemas.microsoft.com/office/drawing/2015/9/8/chartex" xmlns:cx2="http://schemas.microsoft.com/office/drawing/2015/10/21/chartex" xmlns:cx3="http://schemas.microsoft.com/office/drawing/2016/5/9/chartex" xmlns:cx4="http://schemas.microsoft.com/office/drawing/2016/5/10/chartex" xmlns:cx5="http://schemas.microsoft.com/office/drawing/2016/5/11/chartex" xmlns:cx6="http://schemas.microsoft.com/office/drawing/2016/5/12/chartex" xmlns:cx7="http://schemas.microsoft.com/office/drawing/2016/5/13/chartex" xmlns:cx8="http://schemas.microsoft.com/office/drawing/2016/5/14/chartex" xmlns:mc="http://schemas.openxmlformats.org/markup-compatibility/2006" xmlns:aink="http://schemas.microsoft.com/office/drawing/2016/ink" xmlns:am3d="http://schemas.microsoft.com/office/drawing/2017/model3d" xmlns:o="urn:schemas-microsoft-com:office:office" xmlns:r="http://schemas.openxmlformats.org/officeDocument/2006/relationships" xmlns:m="http://schemas.openxmlformats.org/officeDocument/2006/math" xmlns:v="urn:schemas-microsoft-com:vml" xmlns:wp14="http://schemas.microsoft.com/office/word/2010/wordprocessingDrawing" xmlns:wp="http://schemas.openxmlformats.org/drawingml/2006/wordprocessingDrawing" xmlns:w10="urn:schemas-microsoft-com:office:word" xmlns:w="http://schemas.openxmlformats.org/wordprocessingml/2006/main" xmlns:w14="http://schemas.microsoft.com/office/word/2010/wordml" xmlns:w15="http://schemas.microsoft.com/office/word/2012/wordml" xmlns:w16cid="http://schemas.microsoft.com/office/word/2016/wordml/cid" xmlns:w16se="http://schemas.microsoft.com/office/word/2015/wordml/symex" xmlns:wpg="http://schemas.microsoft.com/office/word/2010/wordprocessingGroup" xmlns:wpi="http://schemas.microsoft.com/office/word/2010/wordprocessingInk" xmlns:wne="http://schemas.microsoft.com/office/word/2006/wordml" xmlns:wps="http://schemas.microsoft.com/office/word/2010/wordprocessingShape" mc:Ignorable="w14 w15 w16se w16cid wp14">
   <w:body>
     <w:p>
-      <w:r>
-        <w:t xml:space="preserve">Enabling Visualizations on </w:t>
-      </w:r>
-      <w:proofErr w:type="gramStart"/>
-      <w:r>
-        <w:t>a</w:t>
-      </w:r>
-      <w:proofErr w:type="gramEnd"/>
-      <w:r>
-        <w:t xml:space="preserve"> HPC</w:t>
-      </w:r>
-    </w:p>
-    <w:p>
       <w:pPr>
         <w:shd w:val="clear" w:color="auto" w:fill="FFFFFF"/>
         <w:spacing w:before="120" w:after="60" w:line="300" w:lineRule="atLeast"/>
@@ -134,7 +121,7 @@
         </w:rPr>
         <w:t>Using X forwarding in an </w:t>
       </w:r>
-      <w:hyperlink r:id="rId5" w:history="1">
+      <w:hyperlink r:id="rId7" w:history="1">
         <w:r>
           <w:rPr>
             <w:rFonts w:ascii="Helvetica" w:eastAsia="Times New Roman" w:hAnsi="Helvetica" w:cs="Helvetica"/>
@@ -143,7 +130,17 @@
             <w:szCs w:val="24"/>
             <w:u w:val="single"/>
           </w:rPr>
-          <w:t>SSH</w:t>
+          <w:t>SS</w:t>
+        </w:r>
+        <w:r>
+          <w:rPr>
+            <w:rFonts w:ascii="Helvetica" w:eastAsia="Times New Roman" w:hAnsi="Helvetica" w:cs="Helvetica"/>
+            <w:color w:val="804180"/>
+            <w:sz w:val="24"/>
+            <w:szCs w:val="24"/>
+            <w:u w:val="single"/>
+          </w:rPr>
+          <w:t>H</w:t>
         </w:r>
       </w:hyperlink>
       <w:r>
@@ -1322,7 +1319,7 @@
         </w:rPr>
         <w:t>Log in with your IU </w:t>
       </w:r>
-      <w:hyperlink r:id="rId6" w:history="1">
+      <w:hyperlink r:id="rId8" w:history="1">
         <w:r>
           <w:rPr>
             <w:rFonts w:ascii="Helvetica" w:eastAsia="Times New Roman" w:hAnsi="Helvetica" w:cs="Helvetica"/>
@@ -1889,11 +1886,103 @@
         </w:rPr>
         <w:t> graphical clock will appear on your personal computer's desktop.</w:t>
       </w:r>
+    </w:p>
+    <w:p>
+      <w:pPr>
+        <w:rPr>
+          <w:rFonts w:ascii="Helvetica" w:eastAsia="Times New Roman" w:hAnsi="Helvetica" w:cs="Helvetica"/>
+          <w:color w:val="181818"/>
+          <w:sz w:val="24"/>
+          <w:szCs w:val="24"/>
+        </w:rPr>
+      </w:pPr>
+      <w:r>
+        <w:rPr>
+          <w:rFonts w:ascii="Helvetica" w:eastAsia="Times New Roman" w:hAnsi="Helvetica" w:cs="Helvetica"/>
+          <w:color w:val="181818"/>
+          <w:sz w:val="24"/>
+          <w:szCs w:val="24"/>
+        </w:rPr>
+        <w:br w:type="page"/>
+      </w:r>
+    </w:p>
+    <w:p>
+      <w:pPr>
+        <w:pStyle w:val="Heading1"/>
+      </w:pPr>
+      <w:r>
+        <w:lastRenderedPageBreak/>
+        <w:t>Additional Tips for Using X11 on Odyssey</w:t>
+      </w:r>
+    </w:p>
+    <w:p>
+      <w:pPr>
+        <w:pStyle w:val="ListParagraph"/>
+        <w:numPr>
+          <w:ilvl w:val="0"/>
+          <w:numId w:val="6"/>
+        </w:numPr>
+      </w:pPr>
+      <w:r>
+        <w:t xml:space="preserve">The X11 display location may need to be modified depending on the system configuration. For a local Windows system connecting to a host Linux HPC via Putty, this can be changed by navigating to SSH&gt;X11 enabling X11 forwarding (check box) and then specifying “localhost:0.0” in the X display location. </w:t>
+      </w:r>
+    </w:p>
+    <w:p>
+      <w:pPr>
+        <w:pStyle w:val="ListParagraph"/>
+        <w:numPr>
+          <w:ilvl w:val="1"/>
+          <w:numId w:val="6"/>
+        </w:numPr>
+      </w:pPr>
       <w:bookmarkStart w:id="0" w:name="_GoBack"/>
       <w:bookmarkEnd w:id="0"/>
-    </w:p>
-    <w:p/>
+      <w:r>
+        <w:t xml:space="preserve"> </w:t>
+      </w:r>
+      <w:r>
+        <w:rPr>
+          <w:noProof/>
+        </w:rPr>
+        <w:drawing>
+          <wp:inline distT="0" distB="0" distL="0" distR="0" wp14:anchorId="25937779" wp14:editId="255B1B60">
+            <wp:extent cx="4305300" cy="4210050"/>
+            <wp:effectExtent l="0" t="0" r="0" b="0"/>
+            <wp:docPr id="1" name="Picture 1"/>
+            <wp:cNvGraphicFramePr>
+              <a:graphicFrameLocks xmlns:a="http://schemas.openxmlformats.org/drawingml/2006/main" noChangeAspect="1"/>
+            </wp:cNvGraphicFramePr>
+            <a:graphic xmlns:a="http://schemas.openxmlformats.org/drawingml/2006/main">
+              <a:graphicData uri="http://schemas.openxmlformats.org/drawingml/2006/picture">
+                <pic:pic xmlns:pic="http://schemas.openxmlformats.org/drawingml/2006/picture">
+                  <pic:nvPicPr>
+                    <pic:cNvPr id="1" name=""/>
+                    <pic:cNvPicPr/>
+                  </pic:nvPicPr>
+                  <pic:blipFill>
+                    <a:blip r:embed="rId9"/>
+                    <a:stretch>
+                      <a:fillRect/>
+                    </a:stretch>
+                  </pic:blipFill>
+                  <pic:spPr>
+                    <a:xfrm>
+                      <a:off x="0" y="0"/>
+                      <a:ext cx="4305300" cy="4210050"/>
+                    </a:xfrm>
+                    <a:prstGeom prst="rect">
+                      <a:avLst/>
+                    </a:prstGeom>
+                  </pic:spPr>
+                </pic:pic>
+              </a:graphicData>
+            </a:graphic>
+          </wp:inline>
+        </w:drawing>
+      </w:r>
+    </w:p>
     <w:sectPr>
+      <w:headerReference w:type="default" r:id="rId10"/>
       <w:pgSz w:w="12240" w:h="15840"/>
       <w:pgMar w:top="1440" w:right="1440" w:bottom="1440" w:left="1440" w:header="720" w:footer="720" w:gutter="0"/>
       <w:cols w:space="720"/>
@@ -1903,9 +1992,176 @@
 </w:document>
 </file>
 
+<file path=word/endnotes.xml><?xml version="1.0" encoding="utf-8"?>
+<w:endnotes xmlns:wpc="http://schemas.microsoft.com/office/word/2010/wordprocessingCanvas" xmlns:cx="http://schemas.microsoft.com/office/drawing/2014/chartex" xmlns:cx1="http://schemas.microsoft.com/office/drawing/2015/9/8/chartex" xmlns:cx2="http://schemas.microsoft.com/office/drawing/2015/10/21/chartex" xmlns:cx3="http://schemas.microsoft.com/office/drawing/2016/5/9/chartex" xmlns:cx4="http://schemas.microsoft.com/office/drawing/2016/5/10/chartex" xmlns:cx5="http://schemas.microsoft.com/office/drawing/2016/5/11/chartex" xmlns:cx6="http://schemas.microsoft.com/office/drawing/2016/5/12/chartex" xmlns:cx7="http://schemas.microsoft.com/office/drawing/2016/5/13/chartex" xmlns:cx8="http://schemas.microsoft.com/office/drawing/2016/5/14/chartex" xmlns:mc="http://schemas.openxmlformats.org/markup-compatibility/2006" xmlns:aink="http://schemas.microsoft.com/office/drawing/2016/ink" xmlns:am3d="http://schemas.microsoft.com/office/drawing/2017/model3d" xmlns:o="urn:schemas-microsoft-com:office:office" xmlns:r="http://schemas.openxmlformats.org/officeDocument/2006/relationships" xmlns:m="http://schemas.openxmlformats.org/officeDocument/2006/math" xmlns:v="urn:schemas-microsoft-com:vml" xmlns:wp14="http://schemas.microsoft.com/office/word/2010/wordprocessingDrawing" xmlns:wp="http://schemas.openxmlformats.org/drawingml/2006/wordprocessingDrawing" xmlns:w10="urn:schemas-microsoft-com:office:word" xmlns:w="http://schemas.openxmlformats.org/wordprocessingml/2006/main" xmlns:w14="http://schemas.microsoft.com/office/word/2010/wordml" xmlns:w15="http://schemas.microsoft.com/office/word/2012/wordml" xmlns:w16cid="http://schemas.microsoft.com/office/word/2016/wordml/cid" xmlns:w16se="http://schemas.microsoft.com/office/word/2015/wordml/symex" xmlns:wpg="http://schemas.microsoft.com/office/word/2010/wordprocessingGroup" xmlns:wpi="http://schemas.microsoft.com/office/word/2010/wordprocessingInk" xmlns:wne="http://schemas.microsoft.com/office/word/2006/wordml" xmlns:wps="http://schemas.microsoft.com/office/word/2010/wordprocessingShape" mc:Ignorable="w14 w15 w16se w16cid wp14">
+  <w:endnote w:type="separator" w:id="-1">
+    <w:p>
+      <w:pPr>
+        <w:spacing w:after="0" w:line="240" w:lineRule="auto"/>
+      </w:pPr>
+      <w:r>
+        <w:separator/>
+      </w:r>
+    </w:p>
+  </w:endnote>
+  <w:endnote w:type="continuationSeparator" w:id="0">
+    <w:p>
+      <w:pPr>
+        <w:spacing w:after="0" w:line="240" w:lineRule="auto"/>
+      </w:pPr>
+      <w:r>
+        <w:continuationSeparator/>
+      </w:r>
+    </w:p>
+  </w:endnote>
+</w:endnotes>
+</file>
+
+<file path=word/footnotes.xml><?xml version="1.0" encoding="utf-8"?>
+<w:footnotes xmlns:wpc="http://schemas.microsoft.com/office/word/2010/wordprocessingCanvas" xmlns:cx="http://schemas.microsoft.com/office/drawing/2014/chartex" xmlns:cx1="http://schemas.microsoft.com/office/drawing/2015/9/8/chartex" xmlns:cx2="http://schemas.microsoft.com/office/drawing/2015/10/21/chartex" xmlns:cx3="http://schemas.microsoft.com/office/drawing/2016/5/9/chartex" xmlns:cx4="http://schemas.microsoft.com/office/drawing/2016/5/10/chartex" xmlns:cx5="http://schemas.microsoft.com/office/drawing/2016/5/11/chartex" xmlns:cx6="http://schemas.microsoft.com/office/drawing/2016/5/12/chartex" xmlns:cx7="http://schemas.microsoft.com/office/drawing/2016/5/13/chartex" xmlns:cx8="http://schemas.microsoft.com/office/drawing/2016/5/14/chartex" xmlns:mc="http://schemas.openxmlformats.org/markup-compatibility/2006" xmlns:aink="http://schemas.microsoft.com/office/drawing/2016/ink" xmlns:am3d="http://schemas.microsoft.com/office/drawing/2017/model3d" xmlns:o="urn:schemas-microsoft-com:office:office" xmlns:r="http://schemas.openxmlformats.org/officeDocument/2006/relationships" xmlns:m="http://schemas.openxmlformats.org/officeDocument/2006/math" xmlns:v="urn:schemas-microsoft-com:vml" xmlns:wp14="http://schemas.microsoft.com/office/word/2010/wordprocessingDrawing" xmlns:wp="http://schemas.openxmlformats.org/drawingml/2006/wordprocessingDrawing" xmlns:w10="urn:schemas-microsoft-com:office:word" xmlns:w="http://schemas.openxmlformats.org/wordprocessingml/2006/main" xmlns:w14="http://schemas.microsoft.com/office/word/2010/wordml" xmlns:w15="http://schemas.microsoft.com/office/word/2012/wordml" xmlns:w16cid="http://schemas.microsoft.com/office/word/2016/wordml/cid" xmlns:w16se="http://schemas.microsoft.com/office/word/2015/wordml/symex" xmlns:wpg="http://schemas.microsoft.com/office/word/2010/wordprocessingGroup" xmlns:wpi="http://schemas.microsoft.com/office/word/2010/wordprocessingInk" xmlns:wne="http://schemas.microsoft.com/office/word/2006/wordml" xmlns:wps="http://schemas.microsoft.com/office/word/2010/wordprocessingShape" mc:Ignorable="w14 w15 w16se w16cid wp14">
+  <w:footnote w:type="separator" w:id="-1">
+    <w:p>
+      <w:pPr>
+        <w:spacing w:after="0" w:line="240" w:lineRule="auto"/>
+      </w:pPr>
+      <w:r>
+        <w:separator/>
+      </w:r>
+    </w:p>
+  </w:footnote>
+  <w:footnote w:type="continuationSeparator" w:id="0">
+    <w:p>
+      <w:pPr>
+        <w:spacing w:after="0" w:line="240" w:lineRule="auto"/>
+      </w:pPr>
+      <w:r>
+        <w:continuationSeparator/>
+      </w:r>
+    </w:p>
+  </w:footnote>
+</w:footnotes>
+</file>
+
+<file path=word/header1.xml><?xml version="1.0" encoding="utf-8"?>
+<w:hdr xmlns:wpc="http://schemas.microsoft.com/office/word/2010/wordprocessingCanvas" xmlns:cx="http://schemas.microsoft.com/office/drawing/2014/chartex" xmlns:cx1="http://schemas.microsoft.com/office/drawing/2015/9/8/chartex" xmlns:cx2="http://schemas.microsoft.com/office/drawing/2015/10/21/chartex" xmlns:cx3="http://schemas.microsoft.com/office/drawing/2016/5/9/chartex" xmlns:cx4="http://schemas.microsoft.com/office/drawing/2016/5/10/chartex" xmlns:cx5="http://schemas.microsoft.com/office/drawing/2016/5/11/chartex" xmlns:cx6="http://schemas.microsoft.com/office/drawing/2016/5/12/chartex" xmlns:cx7="http://schemas.microsoft.com/office/drawing/2016/5/13/chartex" xmlns:cx8="http://schemas.microsoft.com/office/drawing/2016/5/14/chartex" xmlns:mc="http://schemas.openxmlformats.org/markup-compatibility/2006" xmlns:aink="http://schemas.microsoft.com/office/drawing/2016/ink" xmlns:am3d="http://schemas.microsoft.com/office/drawing/2017/model3d" xmlns:o="urn:schemas-microsoft-com:office:office" xmlns:r="http://schemas.openxmlformats.org/officeDocument/2006/relationships" xmlns:m="http://schemas.openxmlformats.org/officeDocument/2006/math" xmlns:v="urn:schemas-microsoft-com:vml" xmlns:wp14="http://schemas.microsoft.com/office/word/2010/wordprocessingDrawing" xmlns:wp="http://schemas.openxmlformats.org/drawingml/2006/wordprocessingDrawing" xmlns:w10="urn:schemas-microsoft-com:office:word" xmlns:w="http://schemas.openxmlformats.org/wordprocessingml/2006/main" xmlns:w14="http://schemas.microsoft.com/office/word/2010/wordml" xmlns:w15="http://schemas.microsoft.com/office/word/2012/wordml" xmlns:w16cid="http://schemas.microsoft.com/office/word/2016/wordml/cid" xmlns:w16se="http://schemas.microsoft.com/office/word/2015/wordml/symex" xmlns:wpg="http://schemas.microsoft.com/office/word/2010/wordprocessingGroup" xmlns:wpi="http://schemas.microsoft.com/office/word/2010/wordprocessingInk" xmlns:wne="http://schemas.microsoft.com/office/word/2006/wordml" xmlns:wps="http://schemas.microsoft.com/office/word/2010/wordprocessingShape" mc:Ignorable="w14 w15 w16se w16cid wp14">
+  <w:p>
+    <w:pPr>
+      <w:pStyle w:val="Header"/>
+      <w:jc w:val="right"/>
+    </w:pPr>
+    <w:r>
+      <w:t>Information provided by IU’s Knowledge Base</w:t>
+    </w:r>
+  </w:p>
+  <w:p>
+    <w:pPr>
+      <w:pStyle w:val="Header"/>
+      <w:jc w:val="right"/>
+    </w:pPr>
+    <w:hyperlink r:id="rId1" w:history="1">
+      <w:r>
+        <w:rPr>
+          <w:rStyle w:val="Hyperlink"/>
+        </w:rPr>
+        <w:t>https://kb.iu.edu/</w:t>
+      </w:r>
+    </w:hyperlink>
+    <w:r>
+      <w:t xml:space="preserve"> </w:t>
+    </w:r>
+  </w:p>
+</w:hdr>
+</file>
+
 <file path=word/numbering.xml><?xml version="1.0" encoding="utf-8"?>
 <w:numbering xmlns:wpc="http://schemas.microsoft.com/office/word/2010/wordprocessingCanvas" xmlns:cx="http://schemas.microsoft.com/office/drawing/2014/chartex" xmlns:cx1="http://schemas.microsoft.com/office/drawing/2015/9/8/chartex" xmlns:cx2="http://schemas.microsoft.com/office/drawing/2015/10/21/chartex" xmlns:cx3="http://schemas.microsoft.com/office/drawing/2016/5/9/chartex" xmlns:cx4="http://schemas.microsoft.com/office/drawing/2016/5/10/chartex" xmlns:cx5="http://schemas.microsoft.com/office/drawing/2016/5/11/chartex" xmlns:cx6="http://schemas.microsoft.com/office/drawing/2016/5/12/chartex" xmlns:cx7="http://schemas.microsoft.com/office/drawing/2016/5/13/chartex" xmlns:cx8="http://schemas.microsoft.com/office/drawing/2016/5/14/chartex" xmlns:mc="http://schemas.openxmlformats.org/markup-compatibility/2006" xmlns:aink="http://schemas.microsoft.com/office/drawing/2016/ink" xmlns:am3d="http://schemas.microsoft.com/office/drawing/2017/model3d" xmlns:o="urn:schemas-microsoft-com:office:office" xmlns:r="http://schemas.openxmlformats.org/officeDocument/2006/relationships" xmlns:m="http://schemas.openxmlformats.org/officeDocument/2006/math" xmlns:v="urn:schemas-microsoft-com:vml" xmlns:wp14="http://schemas.microsoft.com/office/word/2010/wordprocessingDrawing" xmlns:wp="http://schemas.openxmlformats.org/drawingml/2006/wordprocessingDrawing" xmlns:w10="urn:schemas-microsoft-com:office:word" xmlns:w="http://schemas.openxmlformats.org/wordprocessingml/2006/main" xmlns:w14="http://schemas.microsoft.com/office/word/2010/wordml" xmlns:w15="http://schemas.microsoft.com/office/word/2012/wordml" xmlns:w16cid="http://schemas.microsoft.com/office/word/2016/wordml/cid" xmlns:w16se="http://schemas.microsoft.com/office/word/2015/wordml/symex" xmlns:wpg="http://schemas.microsoft.com/office/word/2010/wordprocessingGroup" xmlns:wpi="http://schemas.microsoft.com/office/word/2010/wordprocessingInk" xmlns:wne="http://schemas.microsoft.com/office/word/2006/wordml" xmlns:wps="http://schemas.microsoft.com/office/word/2010/wordprocessingShape" mc:Ignorable="w14 w15 w16se w16cid wp14">
   <w:abstractNum w:abstractNumId="0" w15:restartNumberingAfterBreak="0">
+    <w:nsid w:val="22C2218E"/>
+    <w:multiLevelType w:val="hybridMultilevel"/>
+    <w:tmpl w:val="E1C0FE4E"/>
+    <w:lvl w:ilvl="0" w:tplc="0409000F">
+      <w:start w:val="1"/>
+      <w:numFmt w:val="decimal"/>
+      <w:lvlText w:val="%1."/>
+      <w:lvlJc w:val="left"/>
+      <w:pPr>
+        <w:ind w:left="720" w:hanging="360"/>
+      </w:pPr>
+    </w:lvl>
+    <w:lvl w:ilvl="1" w:tplc="04090019">
+      <w:start w:val="1"/>
+      <w:numFmt w:val="lowerLetter"/>
+      <w:lvlText w:val="%2."/>
+      <w:lvlJc w:val="left"/>
+      <w:pPr>
+        <w:ind w:left="1440" w:hanging="360"/>
+      </w:pPr>
+    </w:lvl>
+    <w:lvl w:ilvl="2" w:tplc="0409001B" w:tentative="1">
+      <w:start w:val="1"/>
+      <w:numFmt w:val="lowerRoman"/>
+      <w:lvlText w:val="%3."/>
+      <w:lvlJc w:val="right"/>
+      <w:pPr>
+        <w:ind w:left="2160" w:hanging="180"/>
+      </w:pPr>
+    </w:lvl>
+    <w:lvl w:ilvl="3" w:tplc="0409000F" w:tentative="1">
+      <w:start w:val="1"/>
+      <w:numFmt w:val="decimal"/>
+      <w:lvlText w:val="%4."/>
+      <w:lvlJc w:val="left"/>
+      <w:pPr>
+        <w:ind w:left="2880" w:hanging="360"/>
+      </w:pPr>
+    </w:lvl>
+    <w:lvl w:ilvl="4" w:tplc="04090019" w:tentative="1">
+      <w:start w:val="1"/>
+      <w:numFmt w:val="lowerLetter"/>
+      <w:lvlText w:val="%5."/>
+      <w:lvlJc w:val="left"/>
+      <w:pPr>
+        <w:ind w:left="3600" w:hanging="360"/>
+      </w:pPr>
+    </w:lvl>
+    <w:lvl w:ilvl="5" w:tplc="0409001B" w:tentative="1">
+      <w:start w:val="1"/>
+      <w:numFmt w:val="lowerRoman"/>
+      <w:lvlText w:val="%6."/>
+      <w:lvlJc w:val="right"/>
+      <w:pPr>
+        <w:ind w:left="4320" w:hanging="180"/>
+      </w:pPr>
+    </w:lvl>
+    <w:lvl w:ilvl="6" w:tplc="0409000F" w:tentative="1">
+      <w:start w:val="1"/>
+      <w:numFmt w:val="decimal"/>
+      <w:lvlText w:val="%7."/>
+      <w:lvlJc w:val="left"/>
+      <w:pPr>
+        <w:ind w:left="5040" w:hanging="360"/>
+      </w:pPr>
+    </w:lvl>
+    <w:lvl w:ilvl="7" w:tplc="04090019" w:tentative="1">
+      <w:start w:val="1"/>
+      <w:numFmt w:val="lowerLetter"/>
+      <w:lvlText w:val="%8."/>
+      <w:lvlJc w:val="left"/>
+      <w:pPr>
+        <w:ind w:left="5760" w:hanging="360"/>
+      </w:pPr>
+    </w:lvl>
+    <w:lvl w:ilvl="8" w:tplc="0409001B" w:tentative="1">
+      <w:start w:val="1"/>
+      <w:numFmt w:val="lowerRoman"/>
+      <w:lvlText w:val="%9."/>
+      <w:lvlJc w:val="right"/>
+      <w:pPr>
+        <w:ind w:left="6480" w:hanging="180"/>
+      </w:pPr>
+    </w:lvl>
+  </w:abstractNum>
+  <w:abstractNum w:abstractNumId="1" w15:restartNumberingAfterBreak="0">
     <w:nsid w:val="38EA1716"/>
     <w:multiLevelType w:val="multilevel"/>
     <w:tmpl w:val="A5A2E3B4"/>
@@ -2054,7 +2310,7 @@
       </w:rPr>
     </w:lvl>
   </w:abstractNum>
-  <w:abstractNum w:abstractNumId="1" w15:restartNumberingAfterBreak="0">
+  <w:abstractNum w:abstractNumId="2" w15:restartNumberingAfterBreak="0">
     <w:nsid w:val="46A455DB"/>
     <w:multiLevelType w:val="multilevel"/>
     <w:tmpl w:val="EAECF4D6"/>
@@ -2203,7 +2459,7 @@
       </w:rPr>
     </w:lvl>
   </w:abstractNum>
-  <w:abstractNum w:abstractNumId="2" w15:restartNumberingAfterBreak="0">
+  <w:abstractNum w:abstractNumId="3" w15:restartNumberingAfterBreak="0">
     <w:nsid w:val="4C092D17"/>
     <w:multiLevelType w:val="multilevel"/>
     <w:tmpl w:val="0DA4CB7A"/>
@@ -2352,7 +2608,7 @@
       </w:rPr>
     </w:lvl>
   </w:abstractNum>
-  <w:abstractNum w:abstractNumId="3" w15:restartNumberingAfterBreak="0">
+  <w:abstractNum w:abstractNumId="4" w15:restartNumberingAfterBreak="0">
     <w:nsid w:val="59CD5BF4"/>
     <w:multiLevelType w:val="multilevel"/>
     <w:tmpl w:val="DB12CDA2"/>
@@ -2469,7 +2725,7 @@
       </w:pPr>
     </w:lvl>
   </w:abstractNum>
-  <w:abstractNum w:abstractNumId="4" w15:restartNumberingAfterBreak="0">
+  <w:abstractNum w:abstractNumId="5" w15:restartNumberingAfterBreak="0">
     <w:nsid w:val="617769D2"/>
     <w:multiLevelType w:val="multilevel"/>
     <w:tmpl w:val="C900C350"/>
@@ -2587,19 +2843,22 @@
     </w:lvl>
   </w:abstractNum>
   <w:num w:numId="1">
+    <w:abstractNumId w:val="3"/>
+  </w:num>
+  <w:num w:numId="2">
     <w:abstractNumId w:val="2"/>
   </w:num>
-  <w:num w:numId="2">
+  <w:num w:numId="3">
     <w:abstractNumId w:val="1"/>
   </w:num>
-  <w:num w:numId="3">
-    <w:abstractNumId w:val="0"/>
+  <w:num w:numId="4">
+    <w:abstractNumId w:val="5"/>
   </w:num>
-  <w:num w:numId="4">
+  <w:num w:numId="5">
     <w:abstractNumId w:val="4"/>
   </w:num>
-  <w:num w:numId="5">
-    <w:abstractNumId w:val="3"/>
+  <w:num w:numId="6">
+    <w:abstractNumId w:val="0"/>
   </w:num>
 </w:numbering>
 </file>
@@ -3147,7 +3406,6 @@
     <w:name w:val="Hyperlink"/>
     <w:basedOn w:val="DefaultParagraphFont"/>
     <w:uiPriority w:val="99"/>
-    <w:semiHidden/>
     <w:unhideWhenUsed/>
     <w:rsid w:val="00727F37"/>
     <w:rPr>
@@ -3247,6 +3505,73 @@
       <w:b/>
       <w:bCs/>
     </w:rPr>
+  </w:style>
+  <w:style w:type="paragraph" w:styleId="Header">
+    <w:name w:val="header"/>
+    <w:basedOn w:val="Normal"/>
+    <w:link w:val="HeaderChar"/>
+    <w:uiPriority w:val="99"/>
+    <w:unhideWhenUsed/>
+    <w:rsid w:val="003E22C3"/>
+    <w:pPr>
+      <w:tabs>
+        <w:tab w:val="center" w:pos="4680"/>
+        <w:tab w:val="right" w:pos="9360"/>
+      </w:tabs>
+      <w:spacing w:after="0" w:line="240" w:lineRule="auto"/>
+    </w:pPr>
+  </w:style>
+  <w:style w:type="character" w:customStyle="1" w:styleId="HeaderChar">
+    <w:name w:val="Header Char"/>
+    <w:basedOn w:val="DefaultParagraphFont"/>
+    <w:link w:val="Header"/>
+    <w:uiPriority w:val="99"/>
+    <w:rsid w:val="003E22C3"/>
+  </w:style>
+  <w:style w:type="paragraph" w:styleId="Footer">
+    <w:name w:val="footer"/>
+    <w:basedOn w:val="Normal"/>
+    <w:link w:val="FooterChar"/>
+    <w:uiPriority w:val="99"/>
+    <w:unhideWhenUsed/>
+    <w:rsid w:val="003E22C3"/>
+    <w:pPr>
+      <w:tabs>
+        <w:tab w:val="center" w:pos="4680"/>
+        <w:tab w:val="right" w:pos="9360"/>
+      </w:tabs>
+      <w:spacing w:after="0" w:line="240" w:lineRule="auto"/>
+    </w:pPr>
+  </w:style>
+  <w:style w:type="character" w:customStyle="1" w:styleId="FooterChar">
+    <w:name w:val="Footer Char"/>
+    <w:basedOn w:val="DefaultParagraphFont"/>
+    <w:link w:val="Footer"/>
+    <w:uiPriority w:val="99"/>
+    <w:rsid w:val="003E22C3"/>
+  </w:style>
+  <w:style w:type="character" w:styleId="UnresolvedMention">
+    <w:name w:val="Unresolved Mention"/>
+    <w:basedOn w:val="DefaultParagraphFont"/>
+    <w:uiPriority w:val="99"/>
+    <w:semiHidden/>
+    <w:unhideWhenUsed/>
+    <w:rsid w:val="003E22C3"/>
+    <w:rPr>
+      <w:color w:val="605E5C"/>
+      <w:shd w:val="clear" w:color="auto" w:fill="E1DFDD"/>
+    </w:rPr>
+  </w:style>
+  <w:style w:type="paragraph" w:styleId="ListParagraph">
+    <w:name w:val="List Paragraph"/>
+    <w:basedOn w:val="Normal"/>
+    <w:uiPriority w:val="34"/>
+    <w:qFormat/>
+    <w:rsid w:val="003E22C3"/>
+    <w:pPr>
+      <w:ind w:left="720"/>
+      <w:contextualSpacing/>
+    </w:pPr>
   </w:style>
 </w:styles>
 </file>

</xml_diff>